<commit_message>
daily scrum, ötletek dokumentálása
</commit_message>
<xml_diff>
--- a/Daily Scrum.docx
+++ b/Daily Scrum.docx
@@ -147,7 +147,7 @@
           <w:sz w:val="24"/>
           <w:szCs w:val="24"/>
         </w:rPr>
-        <w:t xml:space="preserve">Legközelebb tervek szerint csapat megbeszélést fogunk tartani illetve folytatom a feladatok létrehozását </w:t>
+        <w:t xml:space="preserve">Legközelebb tervek szerint csapat megbeszélést fogunk tartani illetve folytatom a feladatok létrehozását és </w:t>
       </w:r>
       <w:proofErr w:type="spellStart"/>
       <w:r>
@@ -155,7 +155,7 @@
           <w:sz w:val="24"/>
           <w:szCs w:val="24"/>
         </w:rPr>
-        <w:t>és elosztásás</w:t>
+        <w:t>elosztásás</w:t>
       </w:r>
       <w:proofErr w:type="spellEnd"/>
       <w:r>
@@ -163,7 +163,149 @@
           <w:sz w:val="24"/>
           <w:szCs w:val="24"/>
         </w:rPr>
-        <w:t xml:space="preserve"> Jirán.</w:t>
+        <w:t xml:space="preserve"> </w:t>
+      </w:r>
+      <w:proofErr w:type="spellStart"/>
+      <w:r>
+        <w:rPr>
+          <w:sz w:val="24"/>
+          <w:szCs w:val="24"/>
+        </w:rPr>
+        <w:t>Jirán</w:t>
+      </w:r>
+      <w:proofErr w:type="spellEnd"/>
+      <w:r>
+        <w:rPr>
+          <w:sz w:val="24"/>
+          <w:szCs w:val="24"/>
+        </w:rPr>
+        <w:t>.</w:t>
+      </w:r>
+    </w:p>
+    <w:p/>
+    <w:p>
+      <w:pPr>
+        <w:rPr>
+          <w:sz w:val="32"/>
+          <w:szCs w:val="32"/>
+        </w:rPr>
+      </w:pPr>
+      <w:r>
+        <w:rPr>
+          <w:sz w:val="32"/>
+          <w:szCs w:val="32"/>
+        </w:rPr>
+        <w:t>2025.10.07</w:t>
+      </w:r>
+    </w:p>
+    <w:p>
+      <w:pPr>
+        <w:rPr>
+          <w:sz w:val="24"/>
+          <w:szCs w:val="24"/>
+        </w:rPr>
+      </w:pPr>
+      <w:r>
+        <w:rPr>
+          <w:sz w:val="24"/>
+          <w:szCs w:val="24"/>
+        </w:rPr>
+        <w:t xml:space="preserve">Ma adminisztrációval </w:t>
+      </w:r>
+      <w:proofErr w:type="gramStart"/>
+      <w:r>
+        <w:rPr>
+          <w:sz w:val="24"/>
+          <w:szCs w:val="24"/>
+        </w:rPr>
+        <w:t>kezdtünk</w:t>
+      </w:r>
+      <w:proofErr w:type="gramEnd"/>
+      <w:r>
+        <w:rPr>
+          <w:sz w:val="24"/>
+          <w:szCs w:val="24"/>
+        </w:rPr>
+        <w:t xml:space="preserve"> amellyel sok idő eltelt mivel olyan problémákba ütköztünk hogy nem sikerült meghívni a </w:t>
+      </w:r>
+      <w:proofErr w:type="spellStart"/>
+      <w:r>
+        <w:rPr>
+          <w:sz w:val="24"/>
+          <w:szCs w:val="24"/>
+        </w:rPr>
+        <w:t>Jira</w:t>
+      </w:r>
+      <w:proofErr w:type="spellEnd"/>
+      <w:r>
+        <w:rPr>
+          <w:sz w:val="24"/>
+          <w:szCs w:val="24"/>
+        </w:rPr>
+        <w:t xml:space="preserve"> projektbe a csapattársam, az egyik csapattársam társaságában megbeszéltük a weboldal Főoldalának tervét és utána a csapattársam el is kezdte az órarend részt míg én dokumentáltam a terveket és </w:t>
+      </w:r>
+      <w:proofErr w:type="spellStart"/>
+      <w:r>
+        <w:rPr>
+          <w:sz w:val="24"/>
+          <w:szCs w:val="24"/>
+        </w:rPr>
+        <w:t>szerkeztgettem</w:t>
+      </w:r>
+      <w:proofErr w:type="spellEnd"/>
+      <w:r>
+        <w:rPr>
+          <w:sz w:val="24"/>
+          <w:szCs w:val="24"/>
+        </w:rPr>
+        <w:t xml:space="preserve"> a </w:t>
+      </w:r>
+      <w:proofErr w:type="spellStart"/>
+      <w:r>
+        <w:rPr>
+          <w:sz w:val="24"/>
+          <w:szCs w:val="24"/>
+        </w:rPr>
+        <w:t>Jirát</w:t>
+      </w:r>
+      <w:proofErr w:type="spellEnd"/>
+      <w:r>
+        <w:rPr>
+          <w:sz w:val="24"/>
+          <w:szCs w:val="24"/>
+        </w:rPr>
+        <w:t>.</w:t>
+      </w:r>
+    </w:p>
+    <w:p>
+      <w:pPr>
+        <w:rPr>
+          <w:sz w:val="24"/>
+          <w:szCs w:val="24"/>
+        </w:rPr>
+      </w:pPr>
+      <w:r>
+        <w:rPr>
+          <w:sz w:val="24"/>
+          <w:szCs w:val="24"/>
+        </w:rPr>
+        <w:t xml:space="preserve">Következő amit mindenképpen elkezdünk az a Látványterv, </w:t>
+      </w:r>
+      <w:proofErr w:type="spellStart"/>
+      <w:r>
+        <w:rPr>
+          <w:sz w:val="24"/>
+          <w:szCs w:val="24"/>
+        </w:rPr>
+        <w:t>nyílván</w:t>
+      </w:r>
+      <w:proofErr w:type="spellEnd"/>
+      <w:r>
+        <w:rPr>
+          <w:sz w:val="24"/>
+          <w:szCs w:val="24"/>
+        </w:rPr>
+        <w:t xml:space="preserve"> miután lefixáltuk a terveket.</w:t>
       </w:r>
       <w:bookmarkStart w:id="0" w:name="_GoBack"/>
       <w:bookmarkEnd w:id="0"/>

</xml_diff>